<commit_message>
Manual TP2 E12 CORRECCIÓN
</commit_message>
<xml_diff>
--- a/Manuales/TP2. E12 Manual del Administrador del Sistema.docx
+++ b/Manuales/TP2. E12 Manual del Administrador del Sistema.docx
@@ -28,7 +28,7 @@
           <w:szCs w:val="56"/>
           <w:lang w:val="es-ES"/>
         </w:rPr>
-        <w:t>l Administrador del Sistema</w:t>
+        <w:t xml:space="preserve">l Administrador </w:t>
       </w:r>
       <w:r>
         <w:rPr>
@@ -37,7 +37,7 @@
           <w:szCs w:val="56"/>
           <w:lang w:val="es-ES"/>
         </w:rPr>
-        <w:t>: Invernader</w:t>
+        <w:t xml:space="preserve">– Técnico </w:t>
       </w:r>
       <w:r>
         <w:rPr>
@@ -46,7 +46,7 @@
           <w:szCs w:val="56"/>
           <w:lang w:val="es-ES"/>
         </w:rPr>
-        <w:t>o</w:t>
+        <w:t>del Sistema</w:t>
       </w:r>
       <w:r>
         <w:rPr>
@@ -55,7 +55,43 @@
           <w:szCs w:val="56"/>
           <w:lang w:val="es-ES"/>
         </w:rPr>
-        <w:t xml:space="preserve"> Automatizado (versión 1.0)</w:t>
+        <w:t>: Invernader</w:t>
+      </w:r>
+      <w:r>
+        <w:rPr>
+          <w:rFonts w:ascii="Times New Roman" w:hAnsi="Times New Roman" w:cs="Times New Roman"/>
+          <w:sz w:val="56"/>
+          <w:szCs w:val="56"/>
+          <w:lang w:val="es-ES"/>
+        </w:rPr>
+        <w:t>o</w:t>
+      </w:r>
+      <w:r>
+        <w:rPr>
+          <w:rFonts w:ascii="Times New Roman" w:hAnsi="Times New Roman" w:cs="Times New Roman"/>
+          <w:sz w:val="56"/>
+          <w:szCs w:val="56"/>
+          <w:lang w:val="es-ES"/>
+        </w:rPr>
+        <w:t xml:space="preserve"> Automatizado (versión 1.</w:t>
+      </w:r>
+      <w:r>
+        <w:rPr>
+          <w:rFonts w:ascii="Times New Roman" w:hAnsi="Times New Roman" w:cs="Times New Roman"/>
+          <w:sz w:val="56"/>
+          <w:szCs w:val="56"/>
+          <w:lang w:val="es-ES"/>
+        </w:rPr>
+        <w:t>1</w:t>
+      </w:r>
+      <w:r>
+        <w:rPr>
+          <w:rFonts w:ascii="Times New Roman" w:hAnsi="Times New Roman" w:cs="Times New Roman"/>
+          <w:sz w:val="56"/>
+          <w:szCs w:val="56"/>
+          <w:lang w:val="es-ES"/>
+        </w:rPr>
+        <w:t>)</w:t>
       </w:r>
     </w:p>
     <w:p>
@@ -71,7 +107,21 @@
           <w:rFonts w:ascii="Times New Roman" w:hAnsi="Times New Roman" w:cs="Times New Roman"/>
           <w:lang w:val="es-ES"/>
         </w:rPr>
-        <w:t>Fecha 19/11/2025</w:t>
+        <w:t xml:space="preserve">Fecha </w:t>
+      </w:r>
+      <w:r>
+        <w:rPr>
+          <w:rFonts w:ascii="Times New Roman" w:hAnsi="Times New Roman" w:cs="Times New Roman"/>
+          <w:lang w:val="es-ES"/>
+        </w:rPr>
+        <w:t>28</w:t>
+      </w:r>
+      <w:r>
+        <w:rPr>
+          <w:rFonts w:ascii="Times New Roman" w:hAnsi="Times New Roman" w:cs="Times New Roman"/>
+          <w:lang w:val="es-ES"/>
+        </w:rPr>
+        <w:t>/11/2025</w:t>
       </w:r>
     </w:p>
     <w:p>
@@ -163,29 +213,47 @@
       <w:pPr>
         <w:rPr>
           <w:rFonts w:ascii="Times New Roman" w:hAnsi="Times New Roman" w:cs="Times New Roman"/>
-          <w:lang w:val="es-ES"/>
-        </w:rPr>
-      </w:pPr>
-      <w:r>
-        <w:rPr>
-          <w:rFonts w:ascii="Times New Roman" w:hAnsi="Times New Roman" w:cs="Times New Roman"/>
-          <w:lang w:val="es-ES"/>
-        </w:rPr>
-        <w:t xml:space="preserve">En el presente documento </w:t>
-      </w:r>
-      <w:r>
-        <w:rPr>
-          <w:rFonts w:ascii="Times New Roman" w:hAnsi="Times New Roman" w:cs="Times New Roman"/>
-          <w:lang w:val="es-ES"/>
-        </w:rPr>
-        <w:t xml:space="preserve">que está dirigido al administrador técnico del sistema. Veremos que a diferencia del usuario final que es el que opera el sistema o el personal de mantenimiento, el Administrador del Sistema viene a ser el responsable de la integridad, gestión de actualizaciones y la seguridad </w:t>
-      </w:r>
-      <w:r>
-        <w:rPr>
-          <w:rFonts w:ascii="Times New Roman" w:hAnsi="Times New Roman" w:cs="Times New Roman"/>
-          <w:lang w:val="es-ES"/>
-        </w:rPr>
-        <w:t>y calibración de los parámetros operativos. El sistema esta basado en la arquitectura Maestro – Esclavo, sobre Arduino.</w:t>
+        </w:rPr>
+      </w:pPr>
+      <w:r>
+        <w:rPr>
+          <w:rFonts w:ascii="Times New Roman" w:hAnsi="Times New Roman" w:cs="Times New Roman"/>
+        </w:rPr>
+        <w:t>El presente documento está dirigido estrictamente al Administrador - Técnico del sistema. Este perfil combina responsabilidades de gestión lógica con conocimientos de hardware, diferenciándose de los otros roles del invernadero:</w:t>
+      </w:r>
+    </w:p>
+    <w:p>
+      <w:pPr>
+        <w:numPr>
+          <w:ilvl w:val="0"/>
+          <w:numId w:val="8"/>
+        </w:numPr>
+        <w:rPr>
+          <w:rFonts w:ascii="Times New Roman" w:hAnsi="Times New Roman" w:cs="Times New Roman"/>
+        </w:rPr>
+      </w:pPr>
+      <w:r>
+        <w:rPr>
+          <w:rFonts w:ascii="Times New Roman" w:hAnsi="Times New Roman" w:cs="Times New Roman"/>
+        </w:rPr>
+        <w:t>Diferencia con el Usuario Final: Mientras el usuario opera el sistema en el día a día, el Administrador - Técnico es el responsable de la lógica interna que gobierna dicha operación.</w:t>
+      </w:r>
+    </w:p>
+    <w:p>
+      <w:pPr>
+        <w:numPr>
+          <w:ilvl w:val="0"/>
+          <w:numId w:val="8"/>
+        </w:numPr>
+        <w:rPr>
+          <w:rFonts w:ascii="Times New Roman" w:hAnsi="Times New Roman" w:cs="Times New Roman"/>
+        </w:rPr>
+      </w:pPr>
+      <w:r>
+        <w:rPr>
+          <w:rFonts w:ascii="Times New Roman" w:hAnsi="Times New Roman" w:cs="Times New Roman"/>
+        </w:rPr>
+        <w:t>Diferencia con Mantenimiento Básico: A diferencia del personal de mantenimiento (que repara daños físicos), el Administrador - Técnico es el único autorizado para intervenir en el código fuente, gestionar actualizaciones de firmware, modificar umbrales críticos y realizar calibraciones de sensores vía software.</w:t>
       </w:r>
     </w:p>
     <w:p>
@@ -335,6 +403,7 @@
           <w:rFonts w:ascii="Times New Roman" w:hAnsi="Times New Roman" w:cs="Times New Roman"/>
           <w:lang w:val="es-ES"/>
         </w:rPr>
+        <w:lastRenderedPageBreak/>
         <w:t>Calefactor: Se activa cuando la Temperatura es menos a 10 grados centígrados y se apaga cuando la temperatura es mayor o igual a 25 grados centígrados.</w:t>
       </w:r>
     </w:p>
@@ -451,7 +520,6 @@
           <w:rFonts w:ascii="Times New Roman" w:hAnsi="Times New Roman" w:cs="Times New Roman"/>
           <w:lang w:val="es-ES"/>
         </w:rPr>
-        <w:lastRenderedPageBreak/>
         <w:t>Abrir el archivo fuente (.</w:t>
       </w:r>
       <w:proofErr w:type="spellStart"/>
@@ -882,6 +950,7 @@
           <w:rFonts w:ascii="Times New Roman" w:hAnsi="Times New Roman" w:cs="Times New Roman"/>
           <w:lang w:val="es-ES"/>
         </w:rPr>
+        <w:lastRenderedPageBreak/>
         <w:t>Para poder hacer un cambio en las prioridades de seguridad, primero se tiene que hacer un análisis de riesgos exhaustivo.</w:t>
       </w:r>
     </w:p>
@@ -952,7 +1021,6 @@
           <w:szCs w:val="44"/>
           <w:lang w:val="es-ES"/>
         </w:rPr>
-        <w:lastRenderedPageBreak/>
         <w:t>Copia de Seguridad</w:t>
       </w:r>
     </w:p>
@@ -1253,6 +1321,7 @@
           <w:szCs w:val="40"/>
           <w:lang w:val="es-ES"/>
         </w:rPr>
+        <w:lastRenderedPageBreak/>
         <w:t>Información de Contacto y Soporte Técnico</w:t>
       </w:r>
     </w:p>
@@ -1639,6 +1708,155 @@
     </w:lvl>
   </w:abstractNum>
   <w:abstractNum w:abstractNumId="4" w15:restartNumberingAfterBreak="0">
+    <w:nsid w:val="60F25F84"/>
+    <w:multiLevelType w:val="multilevel"/>
+    <w:tmpl w:val="4C40C056"/>
+    <w:lvl w:ilvl="0">
+      <w:start w:val="1"/>
+      <w:numFmt w:val="bullet"/>
+      <w:lvlText w:val=""/>
+      <w:lvlJc w:val="left"/>
+      <w:pPr>
+        <w:tabs>
+          <w:tab w:val="num" w:pos="720"/>
+        </w:tabs>
+        <w:ind w:left="720" w:hanging="360"/>
+      </w:pPr>
+      <w:rPr>
+        <w:rFonts w:ascii="Symbol" w:hAnsi="Symbol" w:hint="default"/>
+        <w:sz w:val="20"/>
+      </w:rPr>
+    </w:lvl>
+    <w:lvl w:ilvl="1" w:tentative="1">
+      <w:start w:val="1"/>
+      <w:numFmt w:val="bullet"/>
+      <w:lvlText w:val="o"/>
+      <w:lvlJc w:val="left"/>
+      <w:pPr>
+        <w:tabs>
+          <w:tab w:val="num" w:pos="1440"/>
+        </w:tabs>
+        <w:ind w:left="1440" w:hanging="360"/>
+      </w:pPr>
+      <w:rPr>
+        <w:rFonts w:ascii="Courier New" w:hAnsi="Courier New" w:hint="default"/>
+        <w:sz w:val="20"/>
+      </w:rPr>
+    </w:lvl>
+    <w:lvl w:ilvl="2" w:tentative="1">
+      <w:start w:val="1"/>
+      <w:numFmt w:val="bullet"/>
+      <w:lvlText w:val=""/>
+      <w:lvlJc w:val="left"/>
+      <w:pPr>
+        <w:tabs>
+          <w:tab w:val="num" w:pos="2160"/>
+        </w:tabs>
+        <w:ind w:left="2160" w:hanging="360"/>
+      </w:pPr>
+      <w:rPr>
+        <w:rFonts w:ascii="Wingdings" w:hAnsi="Wingdings" w:hint="default"/>
+        <w:sz w:val="20"/>
+      </w:rPr>
+    </w:lvl>
+    <w:lvl w:ilvl="3" w:tentative="1">
+      <w:start w:val="1"/>
+      <w:numFmt w:val="bullet"/>
+      <w:lvlText w:val=""/>
+      <w:lvlJc w:val="left"/>
+      <w:pPr>
+        <w:tabs>
+          <w:tab w:val="num" w:pos="2880"/>
+        </w:tabs>
+        <w:ind w:left="2880" w:hanging="360"/>
+      </w:pPr>
+      <w:rPr>
+        <w:rFonts w:ascii="Wingdings" w:hAnsi="Wingdings" w:hint="default"/>
+        <w:sz w:val="20"/>
+      </w:rPr>
+    </w:lvl>
+    <w:lvl w:ilvl="4" w:tentative="1">
+      <w:start w:val="1"/>
+      <w:numFmt w:val="bullet"/>
+      <w:lvlText w:val=""/>
+      <w:lvlJc w:val="left"/>
+      <w:pPr>
+        <w:tabs>
+          <w:tab w:val="num" w:pos="3600"/>
+        </w:tabs>
+        <w:ind w:left="3600" w:hanging="360"/>
+      </w:pPr>
+      <w:rPr>
+        <w:rFonts w:ascii="Wingdings" w:hAnsi="Wingdings" w:hint="default"/>
+        <w:sz w:val="20"/>
+      </w:rPr>
+    </w:lvl>
+    <w:lvl w:ilvl="5" w:tentative="1">
+      <w:start w:val="1"/>
+      <w:numFmt w:val="bullet"/>
+      <w:lvlText w:val=""/>
+      <w:lvlJc w:val="left"/>
+      <w:pPr>
+        <w:tabs>
+          <w:tab w:val="num" w:pos="4320"/>
+        </w:tabs>
+        <w:ind w:left="4320" w:hanging="360"/>
+      </w:pPr>
+      <w:rPr>
+        <w:rFonts w:ascii="Wingdings" w:hAnsi="Wingdings" w:hint="default"/>
+        <w:sz w:val="20"/>
+      </w:rPr>
+    </w:lvl>
+    <w:lvl w:ilvl="6" w:tentative="1">
+      <w:start w:val="1"/>
+      <w:numFmt w:val="bullet"/>
+      <w:lvlText w:val=""/>
+      <w:lvlJc w:val="left"/>
+      <w:pPr>
+        <w:tabs>
+          <w:tab w:val="num" w:pos="5040"/>
+        </w:tabs>
+        <w:ind w:left="5040" w:hanging="360"/>
+      </w:pPr>
+      <w:rPr>
+        <w:rFonts w:ascii="Wingdings" w:hAnsi="Wingdings" w:hint="default"/>
+        <w:sz w:val="20"/>
+      </w:rPr>
+    </w:lvl>
+    <w:lvl w:ilvl="7" w:tentative="1">
+      <w:start w:val="1"/>
+      <w:numFmt w:val="bullet"/>
+      <w:lvlText w:val=""/>
+      <w:lvlJc w:val="left"/>
+      <w:pPr>
+        <w:tabs>
+          <w:tab w:val="num" w:pos="5760"/>
+        </w:tabs>
+        <w:ind w:left="5760" w:hanging="360"/>
+      </w:pPr>
+      <w:rPr>
+        <w:rFonts w:ascii="Wingdings" w:hAnsi="Wingdings" w:hint="default"/>
+        <w:sz w:val="20"/>
+      </w:rPr>
+    </w:lvl>
+    <w:lvl w:ilvl="8" w:tentative="1">
+      <w:start w:val="1"/>
+      <w:numFmt w:val="bullet"/>
+      <w:lvlText w:val=""/>
+      <w:lvlJc w:val="left"/>
+      <w:pPr>
+        <w:tabs>
+          <w:tab w:val="num" w:pos="6480"/>
+        </w:tabs>
+        <w:ind w:left="6480" w:hanging="360"/>
+      </w:pPr>
+      <w:rPr>
+        <w:rFonts w:ascii="Wingdings" w:hAnsi="Wingdings" w:hint="default"/>
+        <w:sz w:val="20"/>
+      </w:rPr>
+    </w:lvl>
+  </w:abstractNum>
+  <w:abstractNum w:abstractNumId="5" w15:restartNumberingAfterBreak="0">
     <w:nsid w:val="72A20BCF"/>
     <w:multiLevelType w:val="hybridMultilevel"/>
     <w:tmpl w:val="4E42B148"/>
@@ -1724,7 +1942,7 @@
       </w:pPr>
     </w:lvl>
   </w:abstractNum>
-  <w:abstractNum w:abstractNumId="5" w15:restartNumberingAfterBreak="0">
+  <w:abstractNum w:abstractNumId="6" w15:restartNumberingAfterBreak="0">
     <w:nsid w:val="73D50906"/>
     <w:multiLevelType w:val="hybridMultilevel"/>
     <w:tmpl w:val="A46EA8F8"/>
@@ -1810,7 +2028,7 @@
       </w:pPr>
     </w:lvl>
   </w:abstractNum>
-  <w:abstractNum w:abstractNumId="6" w15:restartNumberingAfterBreak="0">
+  <w:abstractNum w:abstractNumId="7" w15:restartNumberingAfterBreak="0">
     <w:nsid w:val="79F32252"/>
     <w:multiLevelType w:val="hybridMultilevel"/>
     <w:tmpl w:val="D1707130"/>
@@ -1900,7 +2118,7 @@
     <w:abstractNumId w:val="3"/>
   </w:num>
   <w:num w:numId="2" w16cid:durableId="1375035828">
-    <w:abstractNumId w:val="4"/>
+    <w:abstractNumId w:val="5"/>
   </w:num>
   <w:num w:numId="3" w16cid:durableId="1554581549">
     <w:abstractNumId w:val="2"/>
@@ -1912,10 +2130,13 @@
     <w:abstractNumId w:val="0"/>
   </w:num>
   <w:num w:numId="6" w16cid:durableId="687828595">
+    <w:abstractNumId w:val="7"/>
+  </w:num>
+  <w:num w:numId="7" w16cid:durableId="736132230">
     <w:abstractNumId w:val="6"/>
   </w:num>
-  <w:num w:numId="7" w16cid:durableId="736132230">
-    <w:abstractNumId w:val="5"/>
+  <w:num w:numId="8" w16cid:durableId="765157772">
+    <w:abstractNumId w:val="4"/>
   </w:num>
 </w:numbering>
 </file>
@@ -3135,6 +3356,23 @@
 </file>
 
 <file path=customXml/item1.xml><?xml version="1.0" encoding="utf-8"?>
+<p:properties xmlns:p="http://schemas.microsoft.com/office/2006/metadata/properties" xmlns:xsi="http://www.w3.org/2001/XMLSchema-instance" xmlns:pc="http://schemas.microsoft.com/office/infopath/2007/PartnerControls">
+  <documentManagement>
+    <_activity xmlns="26dcf00e-d2cf-409a-b536-c2384a46fbac" xsi:nil="true"/>
+  </documentManagement>
+</p:properties>
+</file>
+
+<file path=customXml/item2.xml><?xml version="1.0" encoding="utf-8"?>
+<?mso-contentType ?>
+<FormTemplates xmlns="http://schemas.microsoft.com/sharepoint/v3/contenttype/forms">
+  <Display>DocumentLibraryForm</Display>
+  <Edit>DocumentLibraryForm</Edit>
+  <New>DocumentLibraryForm</New>
+</FormTemplates>
+</file>
+
+<file path=customXml/item3.xml><?xml version="1.0" encoding="utf-8"?>
 <ct:contentTypeSchema xmlns:ct="http://schemas.microsoft.com/office/2006/metadata/contentType" xmlns:ma="http://schemas.microsoft.com/office/2006/metadata/properties/metaAttributes" ct:_="" ma:_="" ma:contentTypeName="Documento" ma:contentTypeID="0x01010045F89190EF1C89409EE1698F2056A992" ma:contentTypeVersion="6" ma:contentTypeDescription="Crear nuevo documento." ma:contentTypeScope="" ma:versionID="b2302fb3ee0181bb039f126f784e4c56">
   <xsd:schema xmlns:xsd="http://www.w3.org/2001/XMLSchema" xmlns:xs="http://www.w3.org/2001/XMLSchema" xmlns:p="http://schemas.microsoft.com/office/2006/metadata/properties" xmlns:ns3="26dcf00e-d2cf-409a-b536-c2384a46fbac" targetNamespace="http://schemas.microsoft.com/office/2006/metadata/properties" ma:root="true" ma:fieldsID="be71c4ada931433577645b86b4806a33" ns3:_="">
     <xsd:import namespace="26dcf00e-d2cf-409a-b536-c2384a46fbac"/>
@@ -3290,24 +3528,25 @@
 </ct:contentTypeSchema>
 </file>
 
-<file path=customXml/item2.xml><?xml version="1.0" encoding="utf-8"?>
-<?mso-contentType ?>
-<FormTemplates xmlns="http://schemas.microsoft.com/sharepoint/v3/contenttype/forms">
-  <Display>DocumentLibraryForm</Display>
-  <Edit>DocumentLibraryForm</Edit>
-  <New>DocumentLibraryForm</New>
-</FormTemplates>
+<file path=customXml/itemProps1.xml><?xml version="1.0" encoding="utf-8"?>
+<ds:datastoreItem xmlns:ds="http://schemas.openxmlformats.org/officeDocument/2006/customXml" ds:itemID="{88553228-2B02-46C6-83FF-AB21E18B6D12}">
+  <ds:schemaRefs>
+    <ds:schemaRef ds:uri="http://schemas.microsoft.com/office/2006/metadata/properties"/>
+    <ds:schemaRef ds:uri="http://schemas.microsoft.com/office/infopath/2007/PartnerControls"/>
+    <ds:schemaRef ds:uri="26dcf00e-d2cf-409a-b536-c2384a46fbac"/>
+  </ds:schemaRefs>
+</ds:datastoreItem>
 </file>
 
-<file path=customXml/item3.xml><?xml version="1.0" encoding="utf-8"?>
-<p:properties xmlns:p="http://schemas.microsoft.com/office/2006/metadata/properties" xmlns:xsi="http://www.w3.org/2001/XMLSchema-instance" xmlns:pc="http://schemas.microsoft.com/office/infopath/2007/PartnerControls">
-  <documentManagement>
-    <_activity xmlns="26dcf00e-d2cf-409a-b536-c2384a46fbac" xsi:nil="true"/>
-  </documentManagement>
-</p:properties>
+<file path=customXml/itemProps2.xml><?xml version="1.0" encoding="utf-8"?>
+<ds:datastoreItem xmlns:ds="http://schemas.openxmlformats.org/officeDocument/2006/customXml" ds:itemID="{B401BE69-C4E6-4586-8837-F1438A8038B9}">
+  <ds:schemaRefs>
+    <ds:schemaRef ds:uri="http://schemas.microsoft.com/sharepoint/v3/contenttype/forms"/>
+  </ds:schemaRefs>
+</ds:datastoreItem>
 </file>
 
-<file path=customXml/itemProps1.xml><?xml version="1.0" encoding="utf-8"?>
+<file path=customXml/itemProps3.xml><?xml version="1.0" encoding="utf-8"?>
 <ds:datastoreItem xmlns:ds="http://schemas.openxmlformats.org/officeDocument/2006/customXml" ds:itemID="{4D79EED8-D825-4E61-89E2-D7BA01D2C5D5}">
   <ds:schemaRefs>
     <ds:schemaRef ds:uri="http://schemas.microsoft.com/office/2006/metadata/contentType"/>
@@ -3323,22 +3562,4 @@
     <ds:schemaRef ds:uri="http://schemas.microsoft.com/internal/obd"/>
   </ds:schemaRefs>
 </ds:datastoreItem>
-</file>
-
-<file path=customXml/itemProps2.xml><?xml version="1.0" encoding="utf-8"?>
-<ds:datastoreItem xmlns:ds="http://schemas.openxmlformats.org/officeDocument/2006/customXml" ds:itemID="{B401BE69-C4E6-4586-8837-F1438A8038B9}">
-  <ds:schemaRefs>
-    <ds:schemaRef ds:uri="http://schemas.microsoft.com/sharepoint/v3/contenttype/forms"/>
-  </ds:schemaRefs>
-</ds:datastoreItem>
-</file>
-
-<file path=customXml/itemProps3.xml><?xml version="1.0" encoding="utf-8"?>
-<ds:datastoreItem xmlns:ds="http://schemas.openxmlformats.org/officeDocument/2006/customXml" ds:itemID="{88553228-2B02-46C6-83FF-AB21E18B6D12}">
-  <ds:schemaRefs>
-    <ds:schemaRef ds:uri="http://schemas.microsoft.com/office/2006/metadata/properties"/>
-    <ds:schemaRef ds:uri="http://schemas.microsoft.com/office/infopath/2007/PartnerControls"/>
-    <ds:schemaRef ds:uri="26dcf00e-d2cf-409a-b536-c2384a46fbac"/>
-  </ds:schemaRefs>
-</ds:datastoreItem>
 </file>
</xml_diff>